<commit_message>
updte nomor hp tambahan
</commit_message>
<xml_diff>
--- a/barang bukti.docx
+++ b/barang bukti.docx
@@ -76,6 +76,39 @@
         </w:rPr>
         <w:t xml:space="preserve"> dewi == get contak nabila aula</w:t>
       </w:r>
+    </w:p>
+    <w:p>
+      <w:pPr>
+        <w:rPr>
+          <w:lang w:val="id-ID"/>
+        </w:rPr>
+      </w:pPr>
+      <w:r>
+        <w:rPr>
+          <w:lang w:val="id-ID"/>
+        </w:rPr>
+        <w:t xml:space="preserve">No </w:t>
+      </w:r>
+      <w:r>
+        <w:rPr>
+          <w:lang w:val="id-ID"/>
+        </w:rPr>
+        <w:t xml:space="preserve">hp </w:t>
+      </w:r>
+      <w:r>
+        <w:rPr>
+          <w:lang w:val="id-ID"/>
+        </w:rPr>
+        <w:t>+62 882-6817-5627</w:t>
+      </w:r>
+      <w:r>
+        <w:rPr>
+          <w:lang w:val="id-ID"/>
+        </w:rPr>
+        <w:t xml:space="preserve"> ngaku dewi jg</w:t>
+      </w:r>
+      <w:bookmarkStart w:id="0" w:name="_GoBack"/>
+      <w:bookmarkEnd w:id="0"/>
     </w:p>
     <w:p>
       <w:pPr>
@@ -384,8 +417,6 @@
           <w:lang w:val="id-ID"/>
         </w:rPr>
       </w:pPr>
-      <w:bookmarkStart w:id="0" w:name="_GoBack"/>
-      <w:bookmarkEnd w:id="0"/>
     </w:p>
     <w:p>
       <w:pPr>

</xml_diff>

<commit_message>
menambahkan screenshoot chat,get contact dan foto
</commit_message>
<xml_diff>
--- a/barang bukti.docx
+++ b/barang bukti.docx
@@ -4,174 +4,326 @@
   <w:body>
     <w:p>
       <w:pPr>
-        <w:rPr>
-          <w:lang w:val="id-ID"/>
-        </w:rPr>
-      </w:pPr>
-      <w:r>
-        <w:rPr>
-          <w:lang w:val="id-ID"/>
-        </w:rPr>
-        <w:t xml:space="preserve">No hp </w:t>
-      </w:r>
-      <w:r>
-        <w:rPr>
-          <w:lang w:val="id-ID"/>
-        </w:rPr>
-        <w:t>+62 895-3063-0024</w:t>
-      </w:r>
-      <w:r>
-        <w:rPr>
-          <w:lang w:val="id-ID"/>
-        </w:rPr>
-        <w:t xml:space="preserve"> bela</w:t>
-      </w:r>
-    </w:p>
-    <w:p>
-      <w:pPr>
-        <w:rPr>
-          <w:lang w:val="id-ID"/>
-        </w:rPr>
-      </w:pPr>
-      <w:r>
-        <w:rPr>
-          <w:lang w:val="id-ID"/>
-        </w:rPr>
-        <w:t xml:space="preserve">No hp </w:t>
-      </w:r>
-      <w:r>
-        <w:rPr>
-          <w:lang w:val="id-ID"/>
-        </w:rPr>
-        <w:t>+62 831-6915-5391</w:t>
-      </w:r>
-      <w:r>
-        <w:rPr>
-          <w:lang w:val="id-ID"/>
-        </w:rPr>
-        <w:t xml:space="preserve"> ibukibuk =//// syalqila rek-BCA</w:t>
-      </w:r>
-    </w:p>
-    <w:p>
-      <w:pPr>
-        <w:rPr>
-          <w:lang w:val="id-ID"/>
-        </w:rPr>
-      </w:pPr>
-      <w:r>
-        <w:rPr>
-          <w:lang w:val="id-ID"/>
-        </w:rPr>
-        <w:t xml:space="preserve">No hp </w:t>
-      </w:r>
-      <w:r>
-        <w:rPr>
-          <w:lang w:val="id-ID"/>
-        </w:rPr>
-        <w:t>+62 882-8740-0176</w:t>
-      </w:r>
-      <w:r>
-        <w:rPr>
-          <w:lang w:val="id-ID"/>
-        </w:rPr>
-        <w:t xml:space="preserve"> dewi == get contak nabila aula</w:t>
-      </w:r>
-    </w:p>
-    <w:p>
-      <w:pPr>
-        <w:rPr>
-          <w:lang w:val="id-ID"/>
-        </w:rPr>
-      </w:pPr>
-      <w:r>
-        <w:rPr>
+        <w:contextualSpacing/>
+        <w:rPr>
+          <w:b/>
+          <w:sz w:val="24"/>
+          <w:szCs w:val="24"/>
+        </w:rPr>
+      </w:pPr>
+      <w:r>
+        <w:rPr>
+          <w:b/>
+          <w:sz w:val="24"/>
+          <w:szCs w:val="24"/>
+          <w:lang w:val="id-ID"/>
+        </w:rPr>
+        <w:t>No hp +62 895-3063-0024 bela</w:t>
+      </w:r>
+      <w:r>
+        <w:rPr>
+          <w:b/>
+          <w:sz w:val="24"/>
+          <w:szCs w:val="24"/>
+        </w:rPr>
+        <w:t xml:space="preserve"> / Nabila </w:t>
+      </w:r>
+      <w:proofErr w:type="spellStart"/>
+      <w:r>
+        <w:rPr>
+          <w:b/>
+          <w:sz w:val="24"/>
+          <w:szCs w:val="24"/>
+        </w:rPr>
+        <w:t>aullia</w:t>
+      </w:r>
+      <w:proofErr w:type="spellEnd"/>
+    </w:p>
+    <w:p>
+      <w:pPr>
+        <w:contextualSpacing/>
+        <w:rPr>
+          <w:b/>
+          <w:sz w:val="24"/>
+          <w:szCs w:val="24"/>
+        </w:rPr>
+      </w:pPr>
+      <w:r>
+        <w:rPr>
+          <w:b/>
+          <w:sz w:val="24"/>
+          <w:szCs w:val="24"/>
+          <w:lang w:val="id-ID"/>
+        </w:rPr>
+        <w:t>No hp +62 831-6915-5391</w:t>
+      </w:r>
+      <w:r>
+        <w:rPr>
+          <w:b/>
+          <w:sz w:val="24"/>
+          <w:szCs w:val="24"/>
+          <w:lang w:val="id-ID"/>
+        </w:rPr>
+        <w:t xml:space="preserve"> ibukibuk =//// sya</w:t>
+      </w:r>
+      <w:r>
+        <w:rPr>
+          <w:b/>
+          <w:sz w:val="24"/>
+          <w:szCs w:val="24"/>
+          <w:lang w:val="id-ID"/>
+        </w:rPr>
+        <w:t>qila rek-BCA</w:t>
+      </w:r>
+    </w:p>
+    <w:p>
+      <w:pPr>
+        <w:rPr>
+          <w:b/>
+          <w:sz w:val="24"/>
+          <w:szCs w:val="24"/>
+        </w:rPr>
+      </w:pPr>
+      <w:r>
+        <w:rPr>
+          <w:b/>
+          <w:sz w:val="24"/>
+          <w:szCs w:val="24"/>
+        </w:rPr>
+        <w:t>-------------------------------------------------------------------------------------------</w:t>
+      </w:r>
+    </w:p>
+    <w:p>
+      <w:pPr>
+        <w:contextualSpacing/>
+        <w:rPr>
+          <w:b/>
+          <w:sz w:val="24"/>
+          <w:szCs w:val="24"/>
+          <w:lang w:val="id-ID"/>
+        </w:rPr>
+      </w:pPr>
+      <w:r>
+        <w:rPr>
+          <w:b/>
+          <w:sz w:val="24"/>
+          <w:szCs w:val="24"/>
+          <w:lang w:val="id-ID"/>
+        </w:rPr>
+        <w:t>No hp +62 882-8740-0176</w:t>
+      </w:r>
+      <w:r>
+        <w:rPr>
+          <w:b/>
+          <w:sz w:val="24"/>
+          <w:szCs w:val="24"/>
+          <w:lang w:val="id-ID"/>
+        </w:rPr>
+        <w:t xml:space="preserve"> dewi =</w:t>
+      </w:r>
+      <w:r>
+        <w:rPr>
+          <w:b/>
+          <w:sz w:val="24"/>
+          <w:szCs w:val="24"/>
+          <w:lang w:val="id-ID"/>
+        </w:rPr>
+        <w:t xml:space="preserve"> get contak nabila au</w:t>
+      </w:r>
+      <w:r>
+        <w:rPr>
+          <w:b/>
+          <w:sz w:val="24"/>
+          <w:szCs w:val="24"/>
+        </w:rPr>
+        <w:t>l</w:t>
+      </w:r>
+      <w:r>
+        <w:rPr>
+          <w:b/>
+          <w:sz w:val="24"/>
+          <w:szCs w:val="24"/>
+          <w:lang w:val="id-ID"/>
+        </w:rPr>
+        <w:t>l</w:t>
+      </w:r>
+      <w:r>
+        <w:rPr>
+          <w:b/>
+          <w:sz w:val="24"/>
+          <w:szCs w:val="24"/>
+        </w:rPr>
+        <w:t>i</w:t>
+      </w:r>
+      <w:r>
+        <w:rPr>
+          <w:b/>
+          <w:sz w:val="24"/>
+          <w:szCs w:val="24"/>
+          <w:lang w:val="id-ID"/>
+        </w:rPr>
+        <w:t>a</w:t>
+      </w:r>
+    </w:p>
+    <w:p>
+      <w:pPr>
+        <w:contextualSpacing/>
+        <w:rPr>
+          <w:b/>
+          <w:sz w:val="24"/>
+          <w:szCs w:val="24"/>
+        </w:rPr>
+      </w:pPr>
+      <w:r>
+        <w:rPr>
+          <w:b/>
+          <w:sz w:val="24"/>
+          <w:szCs w:val="24"/>
           <w:lang w:val="id-ID"/>
         </w:rPr>
         <w:t xml:space="preserve">No </w:t>
       </w:r>
       <w:r>
         <w:rPr>
-          <w:lang w:val="id-ID"/>
-        </w:rPr>
-        <w:t xml:space="preserve">hp </w:t>
-      </w:r>
-      <w:r>
-        <w:rPr>
-          <w:lang w:val="id-ID"/>
-        </w:rPr>
-        <w:t>+62 882-6817-5627</w:t>
-      </w:r>
-      <w:r>
-        <w:rPr>
-          <w:lang w:val="id-ID"/>
-        </w:rPr>
-        <w:t xml:space="preserve"> ngaku dewi jg</w:t>
-      </w:r>
-      <w:bookmarkStart w:id="0" w:name="_GoBack"/>
-      <w:bookmarkEnd w:id="0"/>
-    </w:p>
-    <w:p>
-      <w:pPr>
-        <w:rPr>
-          <w:lang w:val="id-ID"/>
-        </w:rPr>
-      </w:pPr>
-      <w:r>
-        <w:rPr>
+          <w:b/>
+          <w:sz w:val="24"/>
+          <w:szCs w:val="24"/>
+          <w:lang w:val="id-ID"/>
+        </w:rPr>
+        <w:t>hp +62 882-6817-5627 ngaku dewi jg</w:t>
+      </w:r>
+      <w:r>
+        <w:rPr>
+          <w:b/>
+          <w:sz w:val="24"/>
+          <w:szCs w:val="24"/>
+        </w:rPr>
+        <w:t xml:space="preserve"> di get </w:t>
+      </w:r>
+      <w:proofErr w:type="spellStart"/>
+      <w:r>
+        <w:rPr>
+          <w:b/>
+          <w:sz w:val="24"/>
+          <w:szCs w:val="24"/>
+        </w:rPr>
+        <w:t>contak</w:t>
+      </w:r>
+      <w:proofErr w:type="spellEnd"/>
+      <w:r>
+        <w:rPr>
+          <w:b/>
+          <w:sz w:val="24"/>
+          <w:szCs w:val="24"/>
+        </w:rPr>
+        <w:t xml:space="preserve"> salsa </w:t>
+      </w:r>
+      <w:proofErr w:type="spellStart"/>
+      <w:r>
+        <w:rPr>
+          <w:b/>
+          <w:sz w:val="24"/>
+          <w:szCs w:val="24"/>
+        </w:rPr>
+        <w:t>saqila</w:t>
+      </w:r>
+      <w:proofErr w:type="spellEnd"/>
+    </w:p>
+    <w:p>
+      <w:pPr>
+        <w:contextualSpacing/>
+        <w:rPr>
+          <w:b/>
+          <w:sz w:val="24"/>
+          <w:szCs w:val="24"/>
+        </w:rPr>
+      </w:pPr>
+      <w:r>
+        <w:rPr>
+          <w:b/>
+          <w:sz w:val="24"/>
+          <w:szCs w:val="24"/>
           <w:lang w:val="id-ID"/>
         </w:rPr>
         <w:t>No hp 082185555182 ngaku i</w:t>
       </w:r>
       <w:r>
         <w:rPr>
+          <w:b/>
+          <w:sz w:val="24"/>
+          <w:szCs w:val="24"/>
           <w:lang w:val="id-ID"/>
         </w:rPr>
         <w:t>t</w:t>
       </w:r>
       <w:r>
         <w:rPr>
+          <w:b/>
+          <w:sz w:val="24"/>
+          <w:szCs w:val="24"/>
           <w:lang w:val="id-ID"/>
         </w:rPr>
         <w:t xml:space="preserve">a = nama di dana </w:t>
       </w:r>
       <w:r>
         <w:rPr>
+          <w:b/>
+          <w:sz w:val="24"/>
+          <w:szCs w:val="24"/>
           <w:lang w:val="id-ID"/>
         </w:rPr>
         <w:t xml:space="preserve"> </w:t>
       </w:r>
       <w:r>
         <w:rPr>
+          <w:b/>
+          <w:sz w:val="24"/>
+          <w:szCs w:val="24"/>
           <w:lang w:val="id-ID"/>
         </w:rPr>
         <w:t>N**</w:t>
       </w:r>
       <w:r>
         <w:rPr>
+          <w:b/>
+          <w:sz w:val="24"/>
+          <w:szCs w:val="24"/>
           <w:lang w:val="id-ID"/>
         </w:rPr>
         <w:t>**</w:t>
       </w:r>
       <w:r>
         <w:rPr>
+          <w:b/>
+          <w:sz w:val="24"/>
+          <w:szCs w:val="24"/>
           <w:lang w:val="id-ID"/>
         </w:rPr>
         <w:t>a  A****a</w:t>
       </w:r>
       <w:r>
         <w:rPr>
+          <w:b/>
+          <w:sz w:val="24"/>
+          <w:szCs w:val="24"/>
           <w:lang w:val="id-ID"/>
         </w:rPr>
         <w:t xml:space="preserve">  / inisial </w:t>
       </w:r>
       <w:r>
         <w:rPr>
+          <w:b/>
+          <w:sz w:val="24"/>
+          <w:szCs w:val="24"/>
           <w:lang w:val="id-ID"/>
         </w:rPr>
         <w:t>nabila auliya</w:t>
       </w:r>
       <w:r>
         <w:rPr>
+          <w:b/>
+          <w:sz w:val="24"/>
+          <w:szCs w:val="24"/>
           <w:lang w:val="id-ID"/>
         </w:rPr>
         <w:t>/ get contak nabila aulia</w:t>
@@ -179,25 +331,102 @@
     </w:p>
     <w:p>
       <w:pPr>
-        <w:rPr>
-          <w:lang w:val="id-ID"/>
-        </w:rPr>
-      </w:pPr>
+        <w:contextualSpacing/>
+        <w:rPr>
+          <w:b/>
+          <w:sz w:val="24"/>
+          <w:szCs w:val="24"/>
+        </w:rPr>
+      </w:pPr>
+      <w:r>
+        <w:rPr>
+          <w:b/>
+          <w:sz w:val="24"/>
+          <w:szCs w:val="24"/>
+        </w:rPr>
+        <w:t xml:space="preserve">No </w:t>
+      </w:r>
+      <w:r>
+        <w:rPr>
+          <w:b/>
+          <w:sz w:val="24"/>
+          <w:szCs w:val="24"/>
+        </w:rPr>
+        <w:t xml:space="preserve">085266665681 </w:t>
+      </w:r>
+      <w:proofErr w:type="spellStart"/>
+      <w:r>
+        <w:rPr>
+          <w:b/>
+          <w:sz w:val="24"/>
+          <w:szCs w:val="24"/>
+        </w:rPr>
+        <w:t>ngaku</w:t>
+      </w:r>
+      <w:proofErr w:type="spellEnd"/>
+      <w:r>
+        <w:rPr>
+          <w:b/>
+          <w:sz w:val="24"/>
+          <w:szCs w:val="24"/>
+        </w:rPr>
+        <w:t xml:space="preserve"> </w:t>
+      </w:r>
+      <w:proofErr w:type="spellStart"/>
+      <w:proofErr w:type="gramStart"/>
+      <w:r>
+        <w:rPr>
+          <w:b/>
+          <w:sz w:val="24"/>
+          <w:szCs w:val="24"/>
+        </w:rPr>
+        <w:t>ita</w:t>
+      </w:r>
+      <w:proofErr w:type="spellEnd"/>
+      <w:proofErr w:type="gramEnd"/>
+      <w:r>
+        <w:rPr>
+          <w:b/>
+          <w:sz w:val="24"/>
+          <w:szCs w:val="24"/>
+        </w:rPr>
+        <w:t xml:space="preserve"> </w:t>
+      </w:r>
+      <w:proofErr w:type="spellStart"/>
+      <w:r>
+        <w:rPr>
+          <w:b/>
+          <w:sz w:val="24"/>
+          <w:szCs w:val="24"/>
+        </w:rPr>
+        <w:t>juga</w:t>
+      </w:r>
+      <w:proofErr w:type="spellEnd"/>
+      <w:r>
+        <w:rPr>
+          <w:b/>
+          <w:sz w:val="24"/>
+          <w:szCs w:val="24"/>
+        </w:rPr>
+        <w:t xml:space="preserve"> </w:t>
+      </w:r>
+    </w:p>
+    <w:p>
       <w:r>
         <w:rPr>
           <w:noProof/>
         </w:rPr>
         <w:drawing>
-          <wp:anchor distT="0" distB="0" distL="114300" distR="114300" simplePos="0" relativeHeight="251668480" behindDoc="1" locked="0" layoutInCell="1" allowOverlap="1" wp14:anchorId="723E3FC0" wp14:editId="59209612">
+          <wp:anchor distT="0" distB="0" distL="114300" distR="114300" simplePos="0" relativeHeight="251668480" behindDoc="1" locked="0" layoutInCell="1" allowOverlap="1" wp14:anchorId="3106AA42" wp14:editId="67BE7540">
             <wp:simplePos x="0" y="0"/>
             <wp:positionH relativeFrom="column">
-              <wp:posOffset>3062377</wp:posOffset>
+              <wp:posOffset>342900</wp:posOffset>
             </wp:positionH>
             <wp:positionV relativeFrom="paragraph">
-              <wp:posOffset>2445205</wp:posOffset>
+              <wp:posOffset>2349500</wp:posOffset>
             </wp:positionV>
-            <wp:extent cx="3105510" cy="4982855"/>
-            <wp:effectExtent l="0" t="0" r="0" b="8255"/>
+            <wp:extent cx="2619375" cy="4203065"/>
+            <wp:effectExtent l="0" t="0" r="9525" b="6985"/>
             <wp:wrapNone/>
             <wp:docPr id="2" name="Picture 2" descr="C:\Users\OS\AppData\Local\Microsoft\Windows\INetCache\Content.Word\WhatsApp Image 2023-09-21 at 11.58.14.jpeg"/>
             <wp:cNvGraphicFramePr>
@@ -228,7 +457,7 @@
                   <pic:spPr bwMode="auto">
                     <a:xfrm>
                       <a:off x="0" y="0"/>
-                      <a:ext cx="3108644" cy="4987884"/>
+                      <a:ext cx="2619375" cy="4203065"/>
                     </a:xfrm>
                     <a:prstGeom prst="rect">
                       <a:avLst/>
@@ -254,66 +483,6 @@
         <w:rPr>
           <w:noProof/>
         </w:rPr>
-        <w:drawing>
-          <wp:inline distT="0" distB="0" distL="0" distR="0" wp14:anchorId="320C733F" wp14:editId="22ADF57B">
-            <wp:extent cx="3467100" cy="2400300"/>
-            <wp:effectExtent l="0" t="0" r="0" b="0"/>
-            <wp:docPr id="1" name="Picture 1" descr="C:\Users\OS\AppData\Local\Microsoft\Windows\INetCache\Content.Word\WhatsApp Image 2023-09-17 at 22.59.46.jpeg"/>
-            <wp:cNvGraphicFramePr>
-              <a:graphicFrameLocks xmlns:a="http://schemas.openxmlformats.org/drawingml/2006/main" noChangeAspect="1"/>
-            </wp:cNvGraphicFramePr>
-            <a:graphic xmlns:a="http://schemas.openxmlformats.org/drawingml/2006/main">
-              <a:graphicData uri="http://schemas.openxmlformats.org/drawingml/2006/picture">
-                <pic:pic xmlns:pic="http://schemas.openxmlformats.org/drawingml/2006/picture">
-                  <pic:nvPicPr>
-                    <pic:cNvPr id="0" name="Picture 11" descr="C:\Users\OS\AppData\Local\Microsoft\Windows\INetCache\Content.Word\WhatsApp Image 2023-09-17 at 22.59.46.jpeg"/>
-                    <pic:cNvPicPr>
-                      <a:picLocks noChangeAspect="1" noChangeArrowheads="1"/>
-                    </pic:cNvPicPr>
-                  </pic:nvPicPr>
-                  <pic:blipFill>
-                    <a:blip r:embed="rId6">
-                      <a:extLst>
-                        <a:ext uri="{28A0092B-C50C-407E-A947-70E740481C1C}">
-                          <a14:useLocalDpi xmlns:a14="http://schemas.microsoft.com/office/drawing/2010/main" val="0"/>
-                        </a:ext>
-                      </a:extLst>
-                    </a:blip>
-                    <a:srcRect/>
-                    <a:stretch>
-                      <a:fillRect/>
-                    </a:stretch>
-                  </pic:blipFill>
-                  <pic:spPr bwMode="auto">
-                    <a:xfrm>
-                      <a:off x="0" y="0"/>
-                      <a:ext cx="3467100" cy="2400300"/>
-                    </a:xfrm>
-                    <a:prstGeom prst="rect">
-                      <a:avLst/>
-                    </a:prstGeom>
-                    <a:noFill/>
-                    <a:ln>
-                      <a:noFill/>
-                    </a:ln>
-                  </pic:spPr>
-                </pic:pic>
-              </a:graphicData>
-            </a:graphic>
-          </wp:inline>
-        </w:drawing>
-      </w:r>
-    </w:p>
-    <w:p>
-      <w:pPr>
-        <w:rPr>
-          <w:lang w:val="id-ID"/>
-        </w:rPr>
-      </w:pPr>
-      <w:r>
-        <w:rPr>
-          <w:noProof/>
-        </w:rPr>
         <w:pict>
           <v:shapetype id="_x0000_t75" coordsize="21600,21600" o:spt="75" o:preferrelative="t" path="m@4@5l@4@11@9@11@9@5xe" filled="f" stroked="f">
             <v:stroke joinstyle="miter"/>
@@ -334,110 +503,155 @@
             <v:path o:extrusionok="f" gradientshapeok="t" o:connecttype="rect"/>
             <o:lock v:ext="edit" aspectratio="t"/>
           </v:shapetype>
-          <v:shape id="_x0000_s1026" type="#_x0000_t75" style="position:absolute;margin-left:-15.75pt;margin-top:1.45pt;width:240.6pt;height:374.25pt;z-index:-251656192;mso-position-horizontal-relative:text;mso-position-vertical-relative:text;mso-width-relative:page;mso-height-relative:page" wrapcoords="-77 0 -77 21557 21600 21557 21600 0 -77 0">
-            <v:imagedata r:id="rId7" o:title="WhatsApp Image 2023-09-21 at 11.58.14 (1)"/>
+          <v:shape id="_x0000_s1026" type="#_x0000_t75" style="position:absolute;margin-left:-22.5pt;margin-top:5.25pt;width:209.7pt;height:326.2pt;z-index:-251656192;mso-position-horizontal-relative:text;mso-position-vertical-relative:text;mso-width-relative:page;mso-height-relative:page" wrapcoords="-77 0 -77 21557 21600 21557 21600 0 -77 0">
+            <v:imagedata r:id="rId6" o:title="WhatsApp Image 2023-09-21 at 11.58"/>
             <w10:wrap type="through"/>
           </v:shape>
         </w:pict>
       </w:r>
-    </w:p>
-    <w:p>
-      <w:pPr>
-        <w:rPr>
-          <w:lang w:val="id-ID"/>
-        </w:rPr>
-      </w:pPr>
-    </w:p>
-    <w:p>
-      <w:pPr>
-        <w:rPr>
-          <w:lang w:val="id-ID"/>
-        </w:rPr>
-      </w:pPr>
-    </w:p>
-    <w:p>
-      <w:pPr>
-        <w:rPr>
-          <w:lang w:val="id-ID"/>
-        </w:rPr>
-      </w:pPr>
-    </w:p>
-    <w:p>
-      <w:pPr>
-        <w:rPr>
-          <w:lang w:val="id-ID"/>
-        </w:rPr>
-      </w:pPr>
-    </w:p>
-    <w:p>
-      <w:pPr>
-        <w:rPr>
-          <w:lang w:val="id-ID"/>
-        </w:rPr>
-      </w:pPr>
-    </w:p>
-    <w:p>
-      <w:pPr>
-        <w:rPr>
-          <w:lang w:val="id-ID"/>
-        </w:rPr>
-      </w:pPr>
-    </w:p>
-    <w:p>
-      <w:pPr>
-        <w:rPr>
-          <w:lang w:val="id-ID"/>
-        </w:rPr>
-      </w:pPr>
-    </w:p>
-    <w:p>
-      <w:pPr>
-        <w:rPr>
-          <w:lang w:val="id-ID"/>
-        </w:rPr>
-      </w:pPr>
-    </w:p>
-    <w:p>
-      <w:pPr>
-        <w:rPr>
-          <w:lang w:val="id-ID"/>
-        </w:rPr>
-      </w:pPr>
-    </w:p>
-    <w:p>
-      <w:pPr>
-        <w:rPr>
-          <w:lang w:val="id-ID"/>
-        </w:rPr>
-      </w:pPr>
-    </w:p>
-    <w:p>
-      <w:pPr>
-        <w:rPr>
-          <w:lang w:val="id-ID"/>
-        </w:rPr>
-      </w:pPr>
-    </w:p>
-    <w:p>
-      <w:pPr>
-        <w:rPr>
-          <w:lang w:val="id-ID"/>
-        </w:rPr>
-      </w:pPr>
-    </w:p>
-    <w:p>
-      <w:pPr>
-        <w:rPr>
-          <w:lang w:val="id-ID"/>
-        </w:rPr>
-      </w:pPr>
       <w:r>
         <w:rPr>
           <w:noProof/>
         </w:rPr>
+        <w:drawing>
+          <wp:inline distT="0" distB="0" distL="0" distR="0" wp14:anchorId="323432F5" wp14:editId="1793A21F">
+            <wp:extent cx="3204633" cy="2218592"/>
+            <wp:effectExtent l="0" t="0" r="0" b="0"/>
+            <wp:docPr id="1" name="Picture 1" descr="C:\Users\OS\AppData\Local\Microsoft\Windows\INetCache\Content.Word\WhatsApp Image 2023-09-17 at 22.59.46.jpeg"/>
+            <wp:cNvGraphicFramePr>
+              <a:graphicFrameLocks xmlns:a="http://schemas.openxmlformats.org/drawingml/2006/main" noChangeAspect="1"/>
+            </wp:cNvGraphicFramePr>
+            <a:graphic xmlns:a="http://schemas.openxmlformats.org/drawingml/2006/main">
+              <a:graphicData uri="http://schemas.openxmlformats.org/drawingml/2006/picture">
+                <pic:pic xmlns:pic="http://schemas.openxmlformats.org/drawingml/2006/picture">
+                  <pic:nvPicPr>
+                    <pic:cNvPr id="0" name="Picture 11" descr="C:\Users\OS\AppData\Local\Microsoft\Windows\INetCache\Content.Word\WhatsApp Image 2023-09-17 at 22.59.46.jpeg"/>
+                    <pic:cNvPicPr>
+                      <a:picLocks noChangeAspect="1" noChangeArrowheads="1"/>
+                    </pic:cNvPicPr>
+                  </pic:nvPicPr>
+                  <pic:blipFill>
+                    <a:blip r:embed="rId7">
+                      <a:extLst>
+                        <a:ext uri="{28A0092B-C50C-407E-A947-70E740481C1C}">
+                          <a14:useLocalDpi xmlns:a14="http://schemas.microsoft.com/office/drawing/2010/main" val="0"/>
+                        </a:ext>
+                      </a:extLst>
+                    </a:blip>
+                    <a:srcRect/>
+                    <a:stretch>
+                      <a:fillRect/>
+                    </a:stretch>
+                  </pic:blipFill>
+                  <pic:spPr bwMode="auto">
+                    <a:xfrm>
+                      <a:off x="0" y="0"/>
+                      <a:ext cx="3204707" cy="2218643"/>
+                    </a:xfrm>
+                    <a:prstGeom prst="rect">
+                      <a:avLst/>
+                    </a:prstGeom>
+                    <a:noFill/>
+                    <a:ln>
+                      <a:noFill/>
+                    </a:ln>
+                  </pic:spPr>
+                </pic:pic>
+              </a:graphicData>
+            </a:graphic>
+          </wp:inline>
+        </w:drawing>
+      </w:r>
+      <w:r>
+        <w:t xml:space="preserve"> </w:t>
+      </w:r>
+      <w:bookmarkStart w:id="0" w:name="_GoBack"/>
+      <w:bookmarkEnd w:id="0"/>
+    </w:p>
+    <w:p>
+      <w:pPr>
+        <w:rPr>
+          <w:lang w:val="id-ID"/>
+        </w:rPr>
+      </w:pPr>
+    </w:p>
+    <w:p>
+      <w:pPr>
+        <w:rPr>
+          <w:lang w:val="id-ID"/>
+        </w:rPr>
+      </w:pPr>
+    </w:p>
+    <w:p>
+      <w:pPr>
+        <w:rPr>
+          <w:lang w:val="id-ID"/>
+        </w:rPr>
+      </w:pPr>
+    </w:p>
+    <w:p>
+      <w:pPr>
+        <w:rPr>
+          <w:lang w:val="id-ID"/>
+        </w:rPr>
+      </w:pPr>
+    </w:p>
+    <w:p>
+      <w:pPr>
+        <w:rPr>
+          <w:lang w:val="id-ID"/>
+        </w:rPr>
+      </w:pPr>
+    </w:p>
+    <w:p>
+      <w:pPr>
+        <w:rPr>
+          <w:lang w:val="id-ID"/>
+        </w:rPr>
+      </w:pPr>
+    </w:p>
+    <w:p>
+      <w:pPr>
+        <w:rPr>
+          <w:lang w:val="id-ID"/>
+        </w:rPr>
+      </w:pPr>
+    </w:p>
+    <w:p>
+      <w:pPr>
+        <w:rPr>
+          <w:lang w:val="id-ID"/>
+        </w:rPr>
+      </w:pPr>
+    </w:p>
+    <w:p>
+      <w:pPr>
+        <w:rPr>
+          <w:lang w:val="id-ID"/>
+        </w:rPr>
+      </w:pPr>
+    </w:p>
+    <w:p>
+      <w:pPr>
+        <w:rPr>
+          <w:lang w:val="id-ID"/>
+        </w:rPr>
+      </w:pPr>
+    </w:p>
+    <w:p>
+      <w:pPr>
+        <w:rPr>
+          <w:lang w:val="id-ID"/>
+        </w:rPr>
+      </w:pPr>
+      <w:r>
+        <w:rPr>
+          <w:noProof/>
+        </w:rPr>
+        <w:lastRenderedPageBreak/>
         <w:pict>
           <v:shape id="_x0000_s1028" type="#_x0000_t75" style="position:absolute;margin-left:221.25pt;margin-top:24.75pt;width:296.25pt;height:434.25pt;z-index:-251652096;mso-position-horizontal-relative:text;mso-position-vertical-relative:text;mso-width-relative:page;mso-height-relative:page" wrapcoords="-55 0 -55 21563 21600 21563 21600 0 -55 0">
-            <v:imagedata r:id="rId8" o:title="WhatsApp Image 2023-09-21 at 11.58.39 (1)"/>
+            <v:imagedata r:id="rId8" o:title="WhatsApp Image 2023-09-21 at 11.58"/>
             <w10:wrap type="through"/>
           </v:shape>
         </w:pict>
@@ -448,7 +662,7 @@
         </w:rPr>
         <w:pict>
           <v:shape id="_x0000_s1027" type="#_x0000_t75" style="position:absolute;margin-left:-45pt;margin-top:24.75pt;width:257.25pt;height:491.25pt;z-index:-251654144;mso-position-horizontal-relative:text;mso-position-vertical-relative:text;mso-width-relative:page;mso-height-relative:page" wrapcoords="-63 0 -63 21567 21600 21567 21600 0 -63 0">
-            <v:imagedata r:id="rId9" o:title="WhatsApp Image 2023-09-21 at 11.58.39"/>
+            <v:imagedata r:id="rId9" o:title="WhatsApp Image 2023-09-21 at 11.58"/>
             <w10:wrap type="through"/>
           </v:shape>
         </w:pict>
@@ -513,6 +727,7 @@
         <w:rPr>
           <w:noProof/>
         </w:rPr>
+        <w:lastRenderedPageBreak/>
         <w:drawing>
           <wp:anchor distT="0" distB="0" distL="114300" distR="114300" simplePos="0" relativeHeight="251666432" behindDoc="1" locked="0" layoutInCell="1" allowOverlap="1" wp14:anchorId="0DE8E866" wp14:editId="3B285251">
             <wp:simplePos x="0" y="0"/>
@@ -589,6 +804,665 @@
       <w:pPr>
         <w:rPr>
           <w:lang w:val="id-ID"/>
+        </w:rPr>
+      </w:pPr>
+      <w:r>
+        <w:rPr>
+          <w:lang w:val="id-ID"/>
+        </w:rPr>
+        <w:br w:type="page"/>
+      </w:r>
+    </w:p>
+    <w:p>
+      <w:pPr>
+        <w:rPr>
+          <w:b/>
+          <w:sz w:val="28"/>
+          <w:szCs w:val="28"/>
+          <w:u w:val="single"/>
+        </w:rPr>
+      </w:pPr>
+      <w:proofErr w:type="spellStart"/>
+      <w:r>
+        <w:rPr>
+          <w:b/>
+          <w:sz w:val="28"/>
+          <w:szCs w:val="28"/>
+          <w:u w:val="single"/>
+        </w:rPr>
+        <w:lastRenderedPageBreak/>
+        <w:t>Halaman</w:t>
+      </w:r>
+      <w:proofErr w:type="spellEnd"/>
+      <w:r>
+        <w:rPr>
+          <w:b/>
+          <w:sz w:val="28"/>
+          <w:szCs w:val="28"/>
+          <w:u w:val="single"/>
+        </w:rPr>
+        <w:t xml:space="preserve"> Screen shoot chat</w:t>
+      </w:r>
+      <w:r>
+        <w:rPr>
+          <w:b/>
+          <w:sz w:val="28"/>
+          <w:szCs w:val="28"/>
+          <w:u w:val="single"/>
+        </w:rPr>
+        <w:t xml:space="preserve"> </w:t>
+      </w:r>
+      <w:proofErr w:type="spellStart"/>
+      <w:proofErr w:type="gramStart"/>
+      <w:r>
+        <w:rPr>
+          <w:b/>
+          <w:sz w:val="28"/>
+          <w:szCs w:val="28"/>
+          <w:u w:val="single"/>
+        </w:rPr>
+        <w:t>dan</w:t>
+      </w:r>
+      <w:proofErr w:type="spellEnd"/>
+      <w:r>
+        <w:rPr>
+          <w:b/>
+          <w:sz w:val="28"/>
+          <w:szCs w:val="28"/>
+          <w:u w:val="single"/>
+        </w:rPr>
+        <w:t xml:space="preserve"> get</w:t>
+      </w:r>
+      <w:proofErr w:type="gramEnd"/>
+      <w:r>
+        <w:rPr>
+          <w:b/>
+          <w:sz w:val="28"/>
+          <w:szCs w:val="28"/>
+          <w:u w:val="single"/>
+        </w:rPr>
+        <w:t xml:space="preserve"> </w:t>
+      </w:r>
+      <w:proofErr w:type="spellStart"/>
+      <w:r>
+        <w:rPr>
+          <w:b/>
+          <w:sz w:val="28"/>
+          <w:szCs w:val="28"/>
+          <w:u w:val="single"/>
+        </w:rPr>
+        <w:t>contack</w:t>
+      </w:r>
+      <w:proofErr w:type="spellEnd"/>
+    </w:p>
+    <w:p>
+      <w:pPr>
+        <w:rPr>
+          <w:sz w:val="24"/>
+          <w:szCs w:val="24"/>
+        </w:rPr>
+      </w:pPr>
+    </w:p>
+    <w:p>
+      <w:pPr>
+        <w:rPr>
+          <w:sz w:val="24"/>
+          <w:szCs w:val="24"/>
+        </w:rPr>
+      </w:pPr>
+      <w:r>
+        <w:rPr>
+          <w:noProof/>
+        </w:rPr>
+        <w:pict>
+          <v:shape id="_x0000_s1031" type="#_x0000_t75" style="position:absolute;margin-left:-37.5pt;margin-top:12pt;width:233.25pt;height:520.5pt;z-index:-251641856;mso-position-horizontal-relative:text;mso-position-vertical-relative:text" wrapcoords="-69 0 -69 21569 21600 21569 21600 0 -69 0">
+            <v:imagedata r:id="rId11" o:title="WhatsApp Image 2023-09-22 at 19.36.52"/>
+            <w10:wrap type="tight"/>
+          </v:shape>
+        </w:pict>
+      </w:r>
+      <w:r>
+        <w:rPr>
+          <w:noProof/>
+        </w:rPr>
+        <w:pict>
+          <v:shape id="_x0000_s1030" type="#_x0000_t75" style="position:absolute;margin-left:234pt;margin-top:12pt;width:220.5pt;height:491.75pt;z-index:-251643904;mso-position-horizontal-relative:text;mso-position-vertical-relative:text" wrapcoords="-83 0 -83 21563 21600 21563 21600 0 -83 0">
+            <v:imagedata r:id="rId12" o:title="WhatsApp Image 2023-09-22 at 19.35.37 (1)"/>
+            <w10:wrap type="tight"/>
+          </v:shape>
+        </w:pict>
+      </w:r>
+    </w:p>
+    <w:p>
+      <w:pPr>
+        <w:rPr>
+          <w:sz w:val="24"/>
+          <w:szCs w:val="24"/>
+        </w:rPr>
+      </w:pPr>
+    </w:p>
+    <w:p>
+      <w:pPr>
+        <w:rPr>
+          <w:sz w:val="24"/>
+          <w:szCs w:val="24"/>
+        </w:rPr>
+      </w:pPr>
+    </w:p>
+    <w:p>
+      <w:pPr>
+        <w:rPr>
+          <w:sz w:val="24"/>
+          <w:szCs w:val="24"/>
+        </w:rPr>
+      </w:pPr>
+    </w:p>
+    <w:p>
+      <w:pPr>
+        <w:rPr>
+          <w:sz w:val="24"/>
+          <w:szCs w:val="24"/>
+        </w:rPr>
+      </w:pPr>
+    </w:p>
+    <w:p>
+      <w:pPr>
+        <w:rPr>
+          <w:sz w:val="24"/>
+          <w:szCs w:val="24"/>
+        </w:rPr>
+      </w:pPr>
+    </w:p>
+    <w:p>
+      <w:pPr>
+        <w:rPr>
+          <w:sz w:val="24"/>
+          <w:szCs w:val="24"/>
+        </w:rPr>
+      </w:pPr>
+    </w:p>
+    <w:p>
+      <w:pPr>
+        <w:rPr>
+          <w:sz w:val="24"/>
+          <w:szCs w:val="24"/>
+        </w:rPr>
+      </w:pPr>
+    </w:p>
+    <w:p>
+      <w:pPr>
+        <w:rPr>
+          <w:sz w:val="24"/>
+          <w:szCs w:val="24"/>
+        </w:rPr>
+      </w:pPr>
+    </w:p>
+    <w:p>
+      <w:pPr>
+        <w:rPr>
+          <w:sz w:val="24"/>
+          <w:szCs w:val="24"/>
+        </w:rPr>
+      </w:pPr>
+    </w:p>
+    <w:p>
+      <w:pPr>
+        <w:rPr>
+          <w:sz w:val="24"/>
+          <w:szCs w:val="24"/>
+        </w:rPr>
+      </w:pPr>
+    </w:p>
+    <w:p>
+      <w:pPr>
+        <w:rPr>
+          <w:sz w:val="24"/>
+          <w:szCs w:val="24"/>
+        </w:rPr>
+      </w:pPr>
+    </w:p>
+    <w:p>
+      <w:pPr>
+        <w:rPr>
+          <w:sz w:val="24"/>
+          <w:szCs w:val="24"/>
+        </w:rPr>
+      </w:pPr>
+    </w:p>
+    <w:p>
+      <w:pPr>
+        <w:rPr>
+          <w:sz w:val="24"/>
+          <w:szCs w:val="24"/>
+        </w:rPr>
+      </w:pPr>
+    </w:p>
+    <w:p>
+      <w:pPr>
+        <w:rPr>
+          <w:sz w:val="24"/>
+          <w:szCs w:val="24"/>
+        </w:rPr>
+      </w:pPr>
+    </w:p>
+    <w:p>
+      <w:pPr>
+        <w:rPr>
+          <w:sz w:val="24"/>
+          <w:szCs w:val="24"/>
+        </w:rPr>
+      </w:pPr>
+    </w:p>
+    <w:p>
+      <w:pPr>
+        <w:rPr>
+          <w:sz w:val="24"/>
+          <w:szCs w:val="24"/>
+        </w:rPr>
+      </w:pPr>
+    </w:p>
+    <w:p>
+      <w:pPr>
+        <w:rPr>
+          <w:sz w:val="24"/>
+          <w:szCs w:val="24"/>
+        </w:rPr>
+      </w:pPr>
+    </w:p>
+    <w:p>
+      <w:pPr>
+        <w:rPr>
+          <w:sz w:val="24"/>
+          <w:szCs w:val="24"/>
+        </w:rPr>
+      </w:pPr>
+    </w:p>
+    <w:p>
+      <w:pPr>
+        <w:rPr>
+          <w:sz w:val="24"/>
+          <w:szCs w:val="24"/>
+        </w:rPr>
+      </w:pPr>
+    </w:p>
+    <w:p>
+      <w:pPr>
+        <w:rPr>
+          <w:sz w:val="24"/>
+          <w:szCs w:val="24"/>
+        </w:rPr>
+      </w:pPr>
+    </w:p>
+    <w:p>
+      <w:pPr>
+        <w:rPr>
+          <w:sz w:val="24"/>
+          <w:szCs w:val="24"/>
+        </w:rPr>
+      </w:pPr>
+    </w:p>
+    <w:p>
+      <w:pPr>
+        <w:rPr>
+          <w:sz w:val="24"/>
+          <w:szCs w:val="24"/>
+        </w:rPr>
+      </w:pPr>
+      <w:r>
+        <w:rPr>
+          <w:noProof/>
+          <w:sz w:val="24"/>
+          <w:szCs w:val="24"/>
+        </w:rPr>
+        <w:lastRenderedPageBreak/>
+        <w:drawing>
+          <wp:anchor distT="0" distB="0" distL="114300" distR="114300" simplePos="0" relativeHeight="251675648" behindDoc="1" locked="0" layoutInCell="1" allowOverlap="1" wp14:anchorId="2DAA282B" wp14:editId="73D3BBDB">
+            <wp:simplePos x="0" y="0"/>
+            <wp:positionH relativeFrom="column">
+              <wp:posOffset>2762250</wp:posOffset>
+            </wp:positionH>
+            <wp:positionV relativeFrom="paragraph">
+              <wp:posOffset>-476250</wp:posOffset>
+            </wp:positionV>
+            <wp:extent cx="2762250" cy="6153150"/>
+            <wp:effectExtent l="0" t="0" r="0" b="0"/>
+            <wp:wrapThrough wrapText="bothSides">
+              <wp:wrapPolygon edited="0">
+                <wp:start x="0" y="0"/>
+                <wp:lineTo x="0" y="21533"/>
+                <wp:lineTo x="21451" y="21533"/>
+                <wp:lineTo x="21451" y="0"/>
+                <wp:lineTo x="0" y="0"/>
+              </wp:wrapPolygon>
+            </wp:wrapThrough>
+            <wp:docPr id="6" name="Picture 6" descr="C:\Users\OS\AppData\Local\Microsoft\Windows\INetCache\Content.Word\WhatsApp Image 2023-09-22 at 19.35.37.jpeg"/>
+            <wp:cNvGraphicFramePr>
+              <a:graphicFrameLocks xmlns:a="http://schemas.openxmlformats.org/drawingml/2006/main" noChangeAspect="1"/>
+            </wp:cNvGraphicFramePr>
+            <a:graphic xmlns:a="http://schemas.openxmlformats.org/drawingml/2006/main">
+              <a:graphicData uri="http://schemas.openxmlformats.org/drawingml/2006/picture">
+                <pic:pic xmlns:pic="http://schemas.openxmlformats.org/drawingml/2006/picture">
+                  <pic:nvPicPr>
+                    <pic:cNvPr id="0" name="Picture 41" descr="C:\Users\OS\AppData\Local\Microsoft\Windows\INetCache\Content.Word\WhatsApp Image 2023-09-22 at 19.35.37.jpeg"/>
+                    <pic:cNvPicPr>
+                      <a:picLocks noChangeAspect="1" noChangeArrowheads="1"/>
+                    </pic:cNvPicPr>
+                  </pic:nvPicPr>
+                  <pic:blipFill>
+                    <a:blip r:embed="rId13" cstate="print">
+                      <a:extLst>
+                        <a:ext uri="{28A0092B-C50C-407E-A947-70E740481C1C}">
+                          <a14:useLocalDpi xmlns:a14="http://schemas.microsoft.com/office/drawing/2010/main" val="0"/>
+                        </a:ext>
+                      </a:extLst>
+                    </a:blip>
+                    <a:srcRect/>
+                    <a:stretch>
+                      <a:fillRect/>
+                    </a:stretch>
+                  </pic:blipFill>
+                  <pic:spPr bwMode="auto">
+                    <a:xfrm>
+                      <a:off x="0" y="0"/>
+                      <a:ext cx="2762250" cy="6153150"/>
+                    </a:xfrm>
+                    <a:prstGeom prst="rect">
+                      <a:avLst/>
+                    </a:prstGeom>
+                    <a:noFill/>
+                    <a:ln>
+                      <a:noFill/>
+                    </a:ln>
+                  </pic:spPr>
+                </pic:pic>
+              </a:graphicData>
+            </a:graphic>
+            <wp14:sizeRelH relativeFrom="page">
+              <wp14:pctWidth>0</wp14:pctWidth>
+            </wp14:sizeRelH>
+            <wp14:sizeRelV relativeFrom="page">
+              <wp14:pctHeight>0</wp14:pctHeight>
+            </wp14:sizeRelV>
+          </wp:anchor>
+        </w:drawing>
+      </w:r>
+      <w:r>
+        <w:rPr>
+          <w:noProof/>
+        </w:rPr>
+        <w:pict>
+          <v:shape id="_x0000_s1029" type="#_x0000_t75" style="position:absolute;margin-left:-40.5pt;margin-top:-34.8pt;width:219.3pt;height:285.15pt;z-index:251670528;mso-position-horizontal-relative:text;mso-position-vertical-relative:text">
+            <v:imagedata r:id="rId14" o:title="WhatsApp Image 2023-09-22 at 16.34.11"/>
+          </v:shape>
+        </w:pict>
+      </w:r>
+    </w:p>
+    <w:p>
+      <w:pPr>
+        <w:rPr>
+          <w:sz w:val="24"/>
+          <w:szCs w:val="24"/>
+        </w:rPr>
+      </w:pPr>
+    </w:p>
+    <w:p>
+      <w:pPr>
+        <w:rPr>
+          <w:sz w:val="24"/>
+          <w:szCs w:val="24"/>
+        </w:rPr>
+      </w:pPr>
+    </w:p>
+    <w:p>
+      <w:pPr>
+        <w:rPr>
+          <w:sz w:val="24"/>
+          <w:szCs w:val="24"/>
+        </w:rPr>
+      </w:pPr>
+    </w:p>
+    <w:p>
+      <w:pPr>
+        <w:rPr>
+          <w:sz w:val="24"/>
+          <w:szCs w:val="24"/>
+        </w:rPr>
+      </w:pPr>
+    </w:p>
+    <w:p>
+      <w:pPr>
+        <w:rPr>
+          <w:sz w:val="24"/>
+          <w:szCs w:val="24"/>
+        </w:rPr>
+      </w:pPr>
+    </w:p>
+    <w:p>
+      <w:pPr>
+        <w:rPr>
+          <w:sz w:val="24"/>
+          <w:szCs w:val="24"/>
+        </w:rPr>
+      </w:pPr>
+    </w:p>
+    <w:p>
+      <w:pPr>
+        <w:rPr>
+          <w:sz w:val="24"/>
+          <w:szCs w:val="24"/>
+        </w:rPr>
+      </w:pPr>
+    </w:p>
+    <w:p>
+      <w:pPr>
+        <w:rPr>
+          <w:sz w:val="24"/>
+          <w:szCs w:val="24"/>
+        </w:rPr>
+      </w:pPr>
+    </w:p>
+    <w:p>
+      <w:pPr>
+        <w:rPr>
+          <w:sz w:val="24"/>
+          <w:szCs w:val="24"/>
+        </w:rPr>
+      </w:pPr>
+    </w:p>
+    <w:p>
+      <w:pPr>
+        <w:rPr>
+          <w:sz w:val="24"/>
+          <w:szCs w:val="24"/>
+        </w:rPr>
+      </w:pPr>
+    </w:p>
+    <w:p>
+      <w:pPr>
+        <w:rPr>
+          <w:sz w:val="24"/>
+          <w:szCs w:val="24"/>
+        </w:rPr>
+      </w:pPr>
+    </w:p>
+    <w:p>
+      <w:pPr>
+        <w:rPr>
+          <w:sz w:val="24"/>
+          <w:szCs w:val="24"/>
+        </w:rPr>
+      </w:pPr>
+    </w:p>
+    <w:p>
+      <w:pPr>
+        <w:rPr>
+          <w:sz w:val="24"/>
+          <w:szCs w:val="24"/>
+        </w:rPr>
+      </w:pPr>
+    </w:p>
+    <w:p>
+      <w:pPr>
+        <w:rPr>
+          <w:sz w:val="24"/>
+          <w:szCs w:val="24"/>
+        </w:rPr>
+      </w:pPr>
+    </w:p>
+    <w:p>
+      <w:pPr>
+        <w:rPr>
+          <w:sz w:val="24"/>
+          <w:szCs w:val="24"/>
+        </w:rPr>
+      </w:pPr>
+    </w:p>
+    <w:p>
+      <w:pPr>
+        <w:rPr>
+          <w:sz w:val="24"/>
+          <w:szCs w:val="24"/>
+        </w:rPr>
+      </w:pPr>
+    </w:p>
+    <w:p>
+      <w:pPr>
+        <w:rPr>
+          <w:sz w:val="24"/>
+          <w:szCs w:val="24"/>
+        </w:rPr>
+      </w:pPr>
+    </w:p>
+    <w:p>
+      <w:pPr>
+        <w:rPr>
+          <w:sz w:val="24"/>
+          <w:szCs w:val="24"/>
+        </w:rPr>
+      </w:pPr>
+    </w:p>
+    <w:p>
+      <w:pPr>
+        <w:rPr>
+          <w:sz w:val="24"/>
+          <w:szCs w:val="24"/>
+        </w:rPr>
+      </w:pPr>
+      <w:r>
+        <w:rPr>
+          <w:sz w:val="24"/>
+          <w:szCs w:val="24"/>
+        </w:rPr>
+        <w:br w:type="page"/>
+      </w:r>
+    </w:p>
+    <w:p>
+      <w:pPr>
+        <w:rPr>
+          <w:b/>
+          <w:sz w:val="24"/>
+          <w:szCs w:val="24"/>
+          <w:u w:val="single"/>
+        </w:rPr>
+      </w:pPr>
+      <w:r>
+        <w:rPr>
+          <w:b/>
+          <w:sz w:val="24"/>
+          <w:szCs w:val="24"/>
+          <w:u w:val="single"/>
+        </w:rPr>
+        <w:lastRenderedPageBreak/>
+        <w:pict>
+          <v:shape id="_x0000_s1032" type="#_x0000_t75" style="position:absolute;margin-left:-35.25pt;margin-top:69pt;width:264.95pt;height:318.6pt;z-index:-251638784;mso-position-horizontal-relative:text;mso-position-vertical-relative:text" wrapcoords="-55 0 -55 21555 21600 21555 21600 0 -55 0">
+            <v:imagedata r:id="rId15" o:title="WhatsApp Image 2023-09-22 at 19.35.37 (2)"/>
+            <w10:wrap type="tight"/>
+          </v:shape>
+        </w:pict>
+      </w:r>
+      <w:proofErr w:type="spellStart"/>
+      <w:proofErr w:type="gramStart"/>
+      <w:r>
+        <w:rPr>
+          <w:b/>
+          <w:sz w:val="24"/>
+          <w:szCs w:val="24"/>
+          <w:u w:val="single"/>
+        </w:rPr>
+        <w:t>halaman</w:t>
+      </w:r>
+      <w:proofErr w:type="spellEnd"/>
+      <w:proofErr w:type="gramEnd"/>
+      <w:r>
+        <w:rPr>
+          <w:b/>
+          <w:sz w:val="24"/>
+          <w:szCs w:val="24"/>
+          <w:u w:val="single"/>
+        </w:rPr>
+        <w:t xml:space="preserve"> </w:t>
+      </w:r>
+      <w:proofErr w:type="spellStart"/>
+      <w:r>
+        <w:rPr>
+          <w:b/>
+          <w:sz w:val="24"/>
+          <w:szCs w:val="24"/>
+          <w:u w:val="single"/>
+        </w:rPr>
+        <w:t>foto</w:t>
+      </w:r>
+      <w:proofErr w:type="spellEnd"/>
+    </w:p>
+    <w:p>
+      <w:pPr>
+        <w:rPr>
+          <w:sz w:val="24"/>
+          <w:szCs w:val="24"/>
+        </w:rPr>
+      </w:pPr>
+    </w:p>
+    <w:p>
+      <w:pPr>
+        <w:rPr>
+          <w:sz w:val="24"/>
+          <w:szCs w:val="24"/>
+        </w:rPr>
+      </w:pPr>
+      <w:r>
+        <w:rPr>
+          <w:sz w:val="24"/>
+          <w:szCs w:val="24"/>
+        </w:rPr>
+        <w:pict>
+          <v:shape id="_x0000_s1033" type="#_x0000_t75" style="position:absolute;margin-left:263.15pt;margin-top:20.75pt;width:238.95pt;height:318.6pt;z-index:-251636736;mso-position-horizontal-relative:text;mso-position-vertical-relative:text" wrapcoords="-54 0 -54 21560 21600 21560 21600 0 -54 0">
+            <v:imagedata r:id="rId16" o:title="WhatsApp Image 2023-09-22 at 19.54.55"/>
+            <w10:wrap type="tight"/>
+          </v:shape>
+        </w:pict>
+      </w:r>
+    </w:p>
+    <w:p>
+      <w:pPr>
+        <w:rPr>
+          <w:sz w:val="24"/>
+          <w:szCs w:val="24"/>
+        </w:rPr>
+      </w:pPr>
+    </w:p>
+    <w:p>
+      <w:pPr>
+        <w:rPr>
+          <w:sz w:val="24"/>
+          <w:szCs w:val="24"/>
+        </w:rPr>
+      </w:pPr>
+    </w:p>
+    <w:p>
+      <w:pPr>
+        <w:rPr>
+          <w:sz w:val="24"/>
+          <w:szCs w:val="24"/>
         </w:rPr>
       </w:pPr>
     </w:p>

</xml_diff>

<commit_message>
menambahkan 1 screenshoot chat dan update file pdf ny
</commit_message>
<xml_diff>
--- a/barang bukti.docx
+++ b/barang bukti.docx
@@ -504,7 +504,7 @@
             <o:lock v:ext="edit" aspectratio="t"/>
           </v:shapetype>
           <v:shape id="_x0000_s1026" type="#_x0000_t75" style="position:absolute;margin-left:-22.5pt;margin-top:5.25pt;width:209.7pt;height:326.2pt;z-index:-251656192;mso-position-horizontal-relative:text;mso-position-vertical-relative:text;mso-width-relative:page;mso-height-relative:page" wrapcoords="-77 0 -77 21557 21600 21557 21600 0 -77 0">
-            <v:imagedata r:id="rId6" o:title="WhatsApp Image 2023-09-21 at 11.58"/>
+            <v:imagedata r:id="rId6" o:title="WhatsApp Image 2023-09-21 at 11"/>
             <w10:wrap type="through"/>
           </v:shape>
         </w:pict>
@@ -565,22 +565,22 @@
       <w:r>
         <w:t xml:space="preserve"> </w:t>
       </w:r>
+    </w:p>
+    <w:p>
+      <w:pPr>
+        <w:rPr>
+          <w:lang w:val="id-ID"/>
+        </w:rPr>
+      </w:pPr>
+    </w:p>
+    <w:p>
+      <w:pPr>
+        <w:rPr>
+          <w:lang w:val="id-ID"/>
+        </w:rPr>
+      </w:pPr>
       <w:bookmarkStart w:id="0" w:name="_GoBack"/>
       <w:bookmarkEnd w:id="0"/>
-    </w:p>
-    <w:p>
-      <w:pPr>
-        <w:rPr>
-          <w:lang w:val="id-ID"/>
-        </w:rPr>
-      </w:pPr>
-    </w:p>
-    <w:p>
-      <w:pPr>
-        <w:rPr>
-          <w:lang w:val="id-ID"/>
-        </w:rPr>
-      </w:pPr>
     </w:p>
     <w:p>
       <w:pPr>
@@ -651,7 +651,7 @@
         <w:lastRenderedPageBreak/>
         <w:pict>
           <v:shape id="_x0000_s1028" type="#_x0000_t75" style="position:absolute;margin-left:221.25pt;margin-top:24.75pt;width:296.25pt;height:434.25pt;z-index:-251652096;mso-position-horizontal-relative:text;mso-position-vertical-relative:text;mso-width-relative:page;mso-height-relative:page" wrapcoords="-55 0 -55 21563 21600 21563 21600 0 -55 0">
-            <v:imagedata r:id="rId8" o:title="WhatsApp Image 2023-09-21 at 11.58"/>
+            <v:imagedata r:id="rId8" o:title="WhatsApp Image 2023-09-21 at 11"/>
             <w10:wrap type="through"/>
           </v:shape>
         </w:pict>
@@ -662,7 +662,7 @@
         </w:rPr>
         <w:pict>
           <v:shape id="_x0000_s1027" type="#_x0000_t75" style="position:absolute;margin-left:-45pt;margin-top:24.75pt;width:257.25pt;height:491.25pt;z-index:-251654144;mso-position-horizontal-relative:text;mso-position-vertical-relative:text;mso-width-relative:page;mso-height-relative:page" wrapcoords="-63 0 -63 21567 21600 21567 21600 0 -63 0">
-            <v:imagedata r:id="rId9" o:title="WhatsApp Image 2023-09-21 at 11.58"/>
+            <v:imagedata r:id="rId9" o:title="WhatsApp Image 2023-09-21 at 11"/>
             <w10:wrap type="through"/>
           </v:shape>
         </w:pict>
@@ -916,7 +916,7 @@
         </w:rPr>
         <w:pict>
           <v:shape id="_x0000_s1031" type="#_x0000_t75" style="position:absolute;margin-left:-37.5pt;margin-top:12pt;width:233.25pt;height:520.5pt;z-index:-251641856;mso-position-horizontal-relative:text;mso-position-vertical-relative:text" wrapcoords="-69 0 -69 21569 21600 21569 21600 0 -69 0">
-            <v:imagedata r:id="rId11" o:title="WhatsApp Image 2023-09-22 at 19.36.52"/>
+            <v:imagedata r:id="rId11" o:title="WhatsApp Image 2023-09-22 at 19.36"/>
             <w10:wrap type="tight"/>
           </v:shape>
         </w:pict>
@@ -927,7 +927,7 @@
         </w:rPr>
         <w:pict>
           <v:shape id="_x0000_s1030" type="#_x0000_t75" style="position:absolute;margin-left:234pt;margin-top:12pt;width:220.5pt;height:491.75pt;z-index:-251643904;mso-position-horizontal-relative:text;mso-position-vertical-relative:text" wrapcoords="-83 0 -83 21563 21600 21563 21600 0 -83 0">
-            <v:imagedata r:id="rId12" o:title="WhatsApp Image 2023-09-22 at 19.35.37 (1)"/>
+            <v:imagedata r:id="rId12" o:title="WhatsApp Image 2023-09-22 at 19.35"/>
             <w10:wrap type="tight"/>
           </v:shape>
         </w:pict>
@@ -1192,7 +1192,7 @@
         </w:rPr>
         <w:pict>
           <v:shape id="_x0000_s1029" type="#_x0000_t75" style="position:absolute;margin-left:-40.5pt;margin-top:-34.8pt;width:219.3pt;height:285.15pt;z-index:251670528;mso-position-horizontal-relative:text;mso-position-vertical-relative:text">
-            <v:imagedata r:id="rId14" o:title="WhatsApp Image 2023-09-22 at 16.34.11"/>
+            <v:imagedata r:id="rId14" o:title="WhatsApp Image 2023-09-22 at 16.34"/>
           </v:shape>
         </w:pict>
       </w:r>
@@ -1276,6 +1276,83 @@
           <w:szCs w:val="24"/>
         </w:rPr>
       </w:pPr>
+      <w:r>
+        <w:rPr>
+          <w:noProof/>
+          <w:sz w:val="24"/>
+          <w:szCs w:val="24"/>
+        </w:rPr>
+        <w:drawing>
+          <wp:anchor distT="0" distB="0" distL="114300" distR="114300" simplePos="0" relativeHeight="251680768" behindDoc="1" locked="0" layoutInCell="1" allowOverlap="1" wp14:anchorId="1EA66A27" wp14:editId="71430E8A">
+            <wp:simplePos x="0" y="0"/>
+            <wp:positionH relativeFrom="column">
+              <wp:posOffset>-314325</wp:posOffset>
+            </wp:positionH>
+            <wp:positionV relativeFrom="paragraph">
+              <wp:posOffset>27940</wp:posOffset>
+            </wp:positionV>
+            <wp:extent cx="2552700" cy="5699125"/>
+            <wp:effectExtent l="0" t="0" r="0" b="0"/>
+            <wp:wrapTight wrapText="bothSides">
+              <wp:wrapPolygon edited="0">
+                <wp:start x="0" y="0"/>
+                <wp:lineTo x="0" y="21516"/>
+                <wp:lineTo x="21439" y="21516"/>
+                <wp:lineTo x="21439" y="0"/>
+                <wp:lineTo x="0" y="0"/>
+              </wp:wrapPolygon>
+            </wp:wrapTight>
+            <wp:docPr id="4" name="Picture 4" descr="C:\Users\OS\AppData\Local\Microsoft\Windows\INetCache\Content.Word\WhatsApp Image 2023-09-22 at 23.18.05.jpeg"/>
+            <wp:cNvGraphicFramePr>
+              <a:graphicFrameLocks xmlns:a="http://schemas.openxmlformats.org/drawingml/2006/main" noChangeAspect="1"/>
+            </wp:cNvGraphicFramePr>
+            <a:graphic xmlns:a="http://schemas.openxmlformats.org/drawingml/2006/main">
+              <a:graphicData uri="http://schemas.openxmlformats.org/drawingml/2006/picture">
+                <pic:pic xmlns:pic="http://schemas.openxmlformats.org/drawingml/2006/picture">
+                  <pic:nvPicPr>
+                    <pic:cNvPr id="0" name="Picture 11" descr="C:\Users\OS\AppData\Local\Microsoft\Windows\INetCache\Content.Word\WhatsApp Image 2023-09-22 at 23.18.05.jpeg"/>
+                    <pic:cNvPicPr>
+                      <a:picLocks noChangeAspect="1" noChangeArrowheads="1"/>
+                    </pic:cNvPicPr>
+                  </pic:nvPicPr>
+                  <pic:blipFill>
+                    <a:blip r:embed="rId15" cstate="print">
+                      <a:extLst>
+                        <a:ext uri="{28A0092B-C50C-407E-A947-70E740481C1C}">
+                          <a14:useLocalDpi xmlns:a14="http://schemas.microsoft.com/office/drawing/2010/main" val="0"/>
+                        </a:ext>
+                      </a:extLst>
+                    </a:blip>
+                    <a:srcRect/>
+                    <a:stretch>
+                      <a:fillRect/>
+                    </a:stretch>
+                  </pic:blipFill>
+                  <pic:spPr bwMode="auto">
+                    <a:xfrm>
+                      <a:off x="0" y="0"/>
+                      <a:ext cx="2552700" cy="5699125"/>
+                    </a:xfrm>
+                    <a:prstGeom prst="rect">
+                      <a:avLst/>
+                    </a:prstGeom>
+                    <a:noFill/>
+                    <a:ln>
+                      <a:noFill/>
+                    </a:ln>
+                  </pic:spPr>
+                </pic:pic>
+              </a:graphicData>
+            </a:graphic>
+            <wp14:sizeRelH relativeFrom="page">
+              <wp14:pctWidth>0</wp14:pctWidth>
+            </wp14:sizeRelH>
+            <wp14:sizeRelV relativeFrom="page">
+              <wp14:pctHeight>0</wp14:pctHeight>
+            </wp14:sizeRelV>
+          </wp:anchor>
+        </w:drawing>
+      </w:r>
     </w:p>
     <w:p>
       <w:pPr>
@@ -1375,7 +1452,7 @@
         <w:lastRenderedPageBreak/>
         <w:pict>
           <v:shape id="_x0000_s1032" type="#_x0000_t75" style="position:absolute;margin-left:-35.25pt;margin-top:69pt;width:264.95pt;height:318.6pt;z-index:-251638784;mso-position-horizontal-relative:text;mso-position-vertical-relative:text" wrapcoords="-55 0 -55 21555 21600 21555 21600 0 -55 0">
-            <v:imagedata r:id="rId15" o:title="WhatsApp Image 2023-09-22 at 19.35.37 (2)"/>
+            <v:imagedata r:id="rId16" o:title="WhatsApp Image 2023-09-22 at 19.35"/>
             <w10:wrap type="tight"/>
           </v:shape>
         </w:pict>
@@ -1436,7 +1513,7 @@
         </w:rPr>
         <w:pict>
           <v:shape id="_x0000_s1033" type="#_x0000_t75" style="position:absolute;margin-left:263.15pt;margin-top:20.75pt;width:238.95pt;height:318.6pt;z-index:-251636736;mso-position-horizontal-relative:text;mso-position-vertical-relative:text" wrapcoords="-54 0 -54 21560 21600 21560 21600 0 -54 0">
-            <v:imagedata r:id="rId16" o:title="WhatsApp Image 2023-09-22 at 19.54.55"/>
+            <v:imagedata r:id="rId17" o:title="WhatsApp Image 2023-09-22 at 19.54"/>
             <w10:wrap type="tight"/>
           </v:shape>
         </w:pict>

</xml_diff>

<commit_message>
manambahkan ss gopay dan shopepay dan updte msword dan pdf ny
</commit_message>
<xml_diff>
--- a/barang bukti.docx
+++ b/barang bukti.docx
@@ -328,6 +328,17 @@
         </w:rPr>
         <w:t>/ get contak nabila aulia</w:t>
       </w:r>
+      <w:r>
+        <w:rPr>
+          <w:b/>
+          <w:sz w:val="24"/>
+          <w:szCs w:val="24"/>
+          <w:lang w:val="id-ID"/>
+        </w:rPr>
+        <w:t>/ GOPAY / Shopeepay</w:t>
+      </w:r>
+      <w:bookmarkStart w:id="0" w:name="_GoBack"/>
+      <w:bookmarkEnd w:id="0"/>
     </w:p>
     <w:p>
       <w:pPr>
@@ -442,7 +453,7 @@
                     </pic:cNvPicPr>
                   </pic:nvPicPr>
                   <pic:blipFill>
-                    <a:blip r:embed="rId5" cstate="print">
+                    <a:blip r:embed="rId7" cstate="print">
                       <a:extLst>
                         <a:ext uri="{28A0092B-C50C-407E-A947-70E740481C1C}">
                           <a14:useLocalDpi xmlns:a14="http://schemas.microsoft.com/office/drawing/2010/main" val="0"/>
@@ -504,7 +515,7 @@
             <o:lock v:ext="edit" aspectratio="t"/>
           </v:shapetype>
           <v:shape id="_x0000_s1026" type="#_x0000_t75" style="position:absolute;margin-left:-22.5pt;margin-top:5.25pt;width:209.7pt;height:326.2pt;z-index:-251656192;mso-position-horizontal-relative:text;mso-position-vertical-relative:text;mso-width-relative:page;mso-height-relative:page" wrapcoords="-77 0 -77 21557 21600 21557 21600 0 -77 0">
-            <v:imagedata r:id="rId6" o:title="WhatsApp Image 2023-09-21 at 11"/>
+            <v:imagedata r:id="rId8" o:title="WhatsApp Image 2023-09-21 at 11"/>
             <w10:wrap type="through"/>
           </v:shape>
         </w:pict>
@@ -531,7 +542,7 @@
                     </pic:cNvPicPr>
                   </pic:nvPicPr>
                   <pic:blipFill>
-                    <a:blip r:embed="rId7">
+                    <a:blip r:embed="rId9">
                       <a:extLst>
                         <a:ext uri="{28A0092B-C50C-407E-A947-70E740481C1C}">
                           <a14:useLocalDpi xmlns:a14="http://schemas.microsoft.com/office/drawing/2010/main" val="0"/>
@@ -579,8 +590,6 @@
           <w:lang w:val="id-ID"/>
         </w:rPr>
       </w:pPr>
-      <w:bookmarkStart w:id="0" w:name="_GoBack"/>
-      <w:bookmarkEnd w:id="0"/>
     </w:p>
     <w:p>
       <w:pPr>
@@ -651,7 +660,7 @@
         <w:lastRenderedPageBreak/>
         <w:pict>
           <v:shape id="_x0000_s1028" type="#_x0000_t75" style="position:absolute;margin-left:221.25pt;margin-top:24.75pt;width:296.25pt;height:434.25pt;z-index:-251652096;mso-position-horizontal-relative:text;mso-position-vertical-relative:text;mso-width-relative:page;mso-height-relative:page" wrapcoords="-55 0 -55 21563 21600 21563 21600 0 -55 0">
-            <v:imagedata r:id="rId8" o:title="WhatsApp Image 2023-09-21 at 11"/>
+            <v:imagedata r:id="rId10" o:title="WhatsApp Image 2023-09-21 at 11"/>
             <w10:wrap type="through"/>
           </v:shape>
         </w:pict>
@@ -662,7 +671,7 @@
         </w:rPr>
         <w:pict>
           <v:shape id="_x0000_s1027" type="#_x0000_t75" style="position:absolute;margin-left:-45pt;margin-top:24.75pt;width:257.25pt;height:491.25pt;z-index:-251654144;mso-position-horizontal-relative:text;mso-position-vertical-relative:text;mso-width-relative:page;mso-height-relative:page" wrapcoords="-63 0 -63 21567 21600 21567 21600 0 -63 0">
-            <v:imagedata r:id="rId9" o:title="WhatsApp Image 2023-09-21 at 11"/>
+            <v:imagedata r:id="rId11" o:title="WhatsApp Image 2023-09-21 at 11"/>
             <w10:wrap type="through"/>
           </v:shape>
         </w:pict>
@@ -762,7 +771,7 @@
                     </pic:cNvPicPr>
                   </pic:nvPicPr>
                   <pic:blipFill>
-                    <a:blip r:embed="rId10">
+                    <a:blip r:embed="rId12">
                       <a:extLst>
                         <a:ext uri="{28A0092B-C50C-407E-A947-70E740481C1C}">
                           <a14:useLocalDpi xmlns:a14="http://schemas.microsoft.com/office/drawing/2010/main" val="0"/>
@@ -916,7 +925,7 @@
         </w:rPr>
         <w:pict>
           <v:shape id="_x0000_s1031" type="#_x0000_t75" style="position:absolute;margin-left:-37.5pt;margin-top:12pt;width:233.25pt;height:520.5pt;z-index:-251641856;mso-position-horizontal-relative:text;mso-position-vertical-relative:text" wrapcoords="-69 0 -69 21569 21600 21569 21600 0 -69 0">
-            <v:imagedata r:id="rId11" o:title="WhatsApp Image 2023-09-22 at 19.36"/>
+            <v:imagedata r:id="rId13" o:title="WhatsApp Image 2023-09-22 at 19"/>
             <w10:wrap type="tight"/>
           </v:shape>
         </w:pict>
@@ -927,7 +936,7 @@
         </w:rPr>
         <w:pict>
           <v:shape id="_x0000_s1030" type="#_x0000_t75" style="position:absolute;margin-left:234pt;margin-top:12pt;width:220.5pt;height:491.75pt;z-index:-251643904;mso-position-horizontal-relative:text;mso-position-vertical-relative:text" wrapcoords="-83 0 -83 21563 21600 21563 21600 0 -83 0">
-            <v:imagedata r:id="rId12" o:title="WhatsApp Image 2023-09-22 at 19.35"/>
+            <v:imagedata r:id="rId14" o:title="WhatsApp Image 2023-09-22 at 19"/>
             <w10:wrap type="tight"/>
           </v:shape>
         </w:pict>
@@ -1149,7 +1158,7 @@
                     </pic:cNvPicPr>
                   </pic:nvPicPr>
                   <pic:blipFill>
-                    <a:blip r:embed="rId13" cstate="print">
+                    <a:blip r:embed="rId15" cstate="print">
                       <a:extLst>
                         <a:ext uri="{28A0092B-C50C-407E-A947-70E740481C1C}">
                           <a14:useLocalDpi xmlns:a14="http://schemas.microsoft.com/office/drawing/2010/main" val="0"/>
@@ -1192,7 +1201,7 @@
         </w:rPr>
         <w:pict>
           <v:shape id="_x0000_s1029" type="#_x0000_t75" style="position:absolute;margin-left:-40.5pt;margin-top:-34.8pt;width:219.3pt;height:285.15pt;z-index:251670528;mso-position-horizontal-relative:text;mso-position-vertical-relative:text">
-            <v:imagedata r:id="rId14" o:title="WhatsApp Image 2023-09-22 at 16.34"/>
+            <v:imagedata r:id="rId16" o:title="WhatsApp Image 2023-09-22 at 16"/>
           </v:shape>
         </w:pict>
       </w:r>
@@ -1316,7 +1325,7 @@
                     </pic:cNvPicPr>
                   </pic:nvPicPr>
                   <pic:blipFill>
-                    <a:blip r:embed="rId15" cstate="print">
+                    <a:blip r:embed="rId17" cstate="print">
                       <a:extLst>
                         <a:ext uri="{28A0092B-C50C-407E-A947-70E740481C1C}">
                           <a14:useLocalDpi xmlns:a14="http://schemas.microsoft.com/office/drawing/2010/main" val="0"/>
@@ -1452,7 +1461,7 @@
         <w:lastRenderedPageBreak/>
         <w:pict>
           <v:shape id="_x0000_s1032" type="#_x0000_t75" style="position:absolute;margin-left:-35.25pt;margin-top:69pt;width:264.95pt;height:318.6pt;z-index:-251638784;mso-position-horizontal-relative:text;mso-position-vertical-relative:text" wrapcoords="-55 0 -55 21555 21600 21555 21600 0 -55 0">
-            <v:imagedata r:id="rId16" o:title="WhatsApp Image 2023-09-22 at 19.35"/>
+            <v:imagedata r:id="rId18" o:title="WhatsApp Image 2023-09-22 at 19"/>
             <w10:wrap type="tight"/>
           </v:shape>
         </w:pict>
@@ -1513,7 +1522,7 @@
         </w:rPr>
         <w:pict>
           <v:shape id="_x0000_s1033" type="#_x0000_t75" style="position:absolute;margin-left:263.15pt;margin-top:20.75pt;width:238.95pt;height:318.6pt;z-index:-251636736;mso-position-horizontal-relative:text;mso-position-vertical-relative:text" wrapcoords="-54 0 -54 21560 21600 21560 21600 0 -54 0">
-            <v:imagedata r:id="rId17" o:title="WhatsApp Image 2023-09-22 at 19.54"/>
+            <v:imagedata r:id="rId19" o:title="WhatsApp Image 2023-09-22 at 19"/>
             <w10:wrap type="tight"/>
           </v:shape>
         </w:pict>
@@ -1542,6 +1551,44 @@
           <w:szCs w:val="24"/>
         </w:rPr>
       </w:pPr>
+      <w:r>
+        <w:rPr>
+          <w:sz w:val="24"/>
+          <w:szCs w:val="24"/>
+        </w:rPr>
+        <w:br w:type="page"/>
+      </w:r>
+    </w:p>
+    <w:p>
+      <w:pPr>
+        <w:rPr>
+          <w:sz w:val="24"/>
+          <w:szCs w:val="24"/>
+        </w:rPr>
+      </w:pPr>
+      <w:r>
+        <w:rPr>
+          <w:noProof/>
+        </w:rPr>
+        <w:lastRenderedPageBreak/>
+        <w:pict>
+          <v:shape id="_x0000_s1034" type="#_x0000_t75" style="position:absolute;margin-left:0;margin-top:0;width:214pt;height:477.75pt;z-index:-251633664;mso-position-horizontal:absolute;mso-position-horizontal-relative:text;mso-position-vertical:absolute;mso-position-vertical-relative:text" wrapcoords="-56 0 -56 21575 21600 21575 21600 0 -56 0">
+            <v:imagedata r:id="rId20" o:title="WhatsApp Image 2023-09-25 at 13.38.02"/>
+            <w10:wrap type="tight"/>
+          </v:shape>
+        </w:pict>
+      </w:r>
+      <w:r>
+        <w:rPr>
+          <w:noProof/>
+        </w:rPr>
+        <w:pict>
+          <v:shape id="_x0000_s1035" type="#_x0000_t75" style="position:absolute;margin-left:249.75pt;margin-top:0;width:214pt;height:477.75pt;z-index:-251631616;mso-position-horizontal-relative:text;mso-position-vertical-relative:text" wrapcoords="-56 0 -56 21575 21600 21575 21600 0 -56 0">
+            <v:imagedata r:id="rId21" o:title="WhatsApp Image 2023-09-25 at 13.38.03"/>
+            <w10:wrap type="tight"/>
+          </v:shape>
+        </w:pict>
+      </w:r>
     </w:p>
     <w:sectPr>
       <w:pgSz w:w="12240" w:h="15840"/>
@@ -1551,6 +1598,56 @@
     </w:sectPr>
   </w:body>
 </w:document>
+</file>
+
+<file path=word/endnotes.xml><?xml version="1.0" encoding="utf-8"?>
+<w:endnotes xmlns:wpc="http://schemas.microsoft.com/office/word/2010/wordprocessingCanvas" xmlns:mc="http://schemas.openxmlformats.org/markup-compatibility/2006" xmlns:o="urn:schemas-microsoft-com:office:office" xmlns:r="http://schemas.openxmlformats.org/officeDocument/2006/relationships" xmlns:m="http://schemas.openxmlformats.org/officeDocument/2006/math" xmlns:v="urn:schemas-microsoft-com:vml" xmlns:wp14="http://schemas.microsoft.com/office/word/2010/wordprocessingDrawing" xmlns:wp="http://schemas.openxmlformats.org/drawingml/2006/wordprocessingDrawing" xmlns:w10="urn:schemas-microsoft-com:office:word" xmlns:w="http://schemas.openxmlformats.org/wordprocessingml/2006/main" xmlns:w14="http://schemas.microsoft.com/office/word/2010/wordml" xmlns:wpg="http://schemas.microsoft.com/office/word/2010/wordprocessingGroup" xmlns:wpi="http://schemas.microsoft.com/office/word/2010/wordprocessingInk" xmlns:wne="http://schemas.microsoft.com/office/word/2006/wordml" xmlns:wps="http://schemas.microsoft.com/office/word/2010/wordprocessingShape" mc:Ignorable="w14 wp14">
+  <w:endnote w:type="separator" w:id="-1">
+    <w:p>
+      <w:pPr>
+        <w:spacing w:after="0" w:line="240" w:lineRule="auto"/>
+      </w:pPr>
+      <w:r>
+        <w:separator/>
+      </w:r>
+    </w:p>
+  </w:endnote>
+  <w:endnote w:type="continuationSeparator" w:id="0">
+    <w:p>
+      <w:pPr>
+        <w:spacing w:after="0" w:line="240" w:lineRule="auto"/>
+      </w:pPr>
+      <w:r>
+        <w:continuationSeparator/>
+      </w:r>
+    </w:p>
+  </w:endnote>
+</w:endnotes>
+</file>
+
+<file path=word/footnotes.xml><?xml version="1.0" encoding="utf-8"?>
+<w:footnotes xmlns:wpc="http://schemas.microsoft.com/office/word/2010/wordprocessingCanvas" xmlns:mc="http://schemas.openxmlformats.org/markup-compatibility/2006" xmlns:o="urn:schemas-microsoft-com:office:office" xmlns:r="http://schemas.openxmlformats.org/officeDocument/2006/relationships" xmlns:m="http://schemas.openxmlformats.org/officeDocument/2006/math" xmlns:v="urn:schemas-microsoft-com:vml" xmlns:wp14="http://schemas.microsoft.com/office/word/2010/wordprocessingDrawing" xmlns:wp="http://schemas.openxmlformats.org/drawingml/2006/wordprocessingDrawing" xmlns:w10="urn:schemas-microsoft-com:office:word" xmlns:w="http://schemas.openxmlformats.org/wordprocessingml/2006/main" xmlns:w14="http://schemas.microsoft.com/office/word/2010/wordml" xmlns:wpg="http://schemas.microsoft.com/office/word/2010/wordprocessingGroup" xmlns:wpi="http://schemas.microsoft.com/office/word/2010/wordprocessingInk" xmlns:wne="http://schemas.microsoft.com/office/word/2006/wordml" xmlns:wps="http://schemas.microsoft.com/office/word/2010/wordprocessingShape" mc:Ignorable="w14 wp14">
+  <w:footnote w:type="separator" w:id="-1">
+    <w:p>
+      <w:pPr>
+        <w:spacing w:after="0" w:line="240" w:lineRule="auto"/>
+      </w:pPr>
+      <w:r>
+        <w:separator/>
+      </w:r>
+    </w:p>
+  </w:footnote>
+  <w:footnote w:type="continuationSeparator" w:id="0">
+    <w:p>
+      <w:pPr>
+        <w:spacing w:after="0" w:line="240" w:lineRule="auto"/>
+      </w:pPr>
+      <w:r>
+        <w:continuationSeparator/>
+      </w:r>
+    </w:p>
+  </w:footnote>
+</w:footnotes>
 </file>
 
 <file path=word/styles.xml><?xml version="1.0" encoding="utf-8"?>
@@ -1770,6 +1867,50 @@
       <w:szCs w:val="16"/>
     </w:rPr>
   </w:style>
+  <w:style w:type="paragraph" w:styleId="Header">
+    <w:name w:val="header"/>
+    <w:basedOn w:val="Normal"/>
+    <w:link w:val="HeaderChar"/>
+    <w:uiPriority w:val="99"/>
+    <w:unhideWhenUsed/>
+    <w:rsid w:val="00BF0592"/>
+    <w:pPr>
+      <w:tabs>
+        <w:tab w:val="center" w:pos="4680"/>
+        <w:tab w:val="right" w:pos="9360"/>
+      </w:tabs>
+      <w:spacing w:after="0" w:line="240" w:lineRule="auto"/>
+    </w:pPr>
+  </w:style>
+  <w:style w:type="character" w:customStyle="1" w:styleId="HeaderChar">
+    <w:name w:val="Header Char"/>
+    <w:basedOn w:val="DefaultParagraphFont"/>
+    <w:link w:val="Header"/>
+    <w:uiPriority w:val="99"/>
+    <w:rsid w:val="00BF0592"/>
+  </w:style>
+  <w:style w:type="paragraph" w:styleId="Footer">
+    <w:name w:val="footer"/>
+    <w:basedOn w:val="Normal"/>
+    <w:link w:val="FooterChar"/>
+    <w:uiPriority w:val="99"/>
+    <w:unhideWhenUsed/>
+    <w:rsid w:val="00BF0592"/>
+    <w:pPr>
+      <w:tabs>
+        <w:tab w:val="center" w:pos="4680"/>
+        <w:tab w:val="right" w:pos="9360"/>
+      </w:tabs>
+      <w:spacing w:after="0" w:line="240" w:lineRule="auto"/>
+    </w:pPr>
+  </w:style>
+  <w:style w:type="character" w:customStyle="1" w:styleId="FooterChar">
+    <w:name w:val="Footer Char"/>
+    <w:basedOn w:val="DefaultParagraphFont"/>
+    <w:link w:val="Footer"/>
+    <w:uiPriority w:val="99"/>
+    <w:rsid w:val="00BF0592"/>
+  </w:style>
 </w:styles>
 </file>
 
@@ -1989,6 +2130,50 @@
       <w:sz w:val="16"/>
       <w:szCs w:val="16"/>
     </w:rPr>
+  </w:style>
+  <w:style w:type="paragraph" w:styleId="Header">
+    <w:name w:val="header"/>
+    <w:basedOn w:val="Normal"/>
+    <w:link w:val="HeaderChar"/>
+    <w:uiPriority w:val="99"/>
+    <w:unhideWhenUsed/>
+    <w:rsid w:val="00BF0592"/>
+    <w:pPr>
+      <w:tabs>
+        <w:tab w:val="center" w:pos="4680"/>
+        <w:tab w:val="right" w:pos="9360"/>
+      </w:tabs>
+      <w:spacing w:after="0" w:line="240" w:lineRule="auto"/>
+    </w:pPr>
+  </w:style>
+  <w:style w:type="character" w:customStyle="1" w:styleId="HeaderChar">
+    <w:name w:val="Header Char"/>
+    <w:basedOn w:val="DefaultParagraphFont"/>
+    <w:link w:val="Header"/>
+    <w:uiPriority w:val="99"/>
+    <w:rsid w:val="00BF0592"/>
+  </w:style>
+  <w:style w:type="paragraph" w:styleId="Footer">
+    <w:name w:val="footer"/>
+    <w:basedOn w:val="Normal"/>
+    <w:link w:val="FooterChar"/>
+    <w:uiPriority w:val="99"/>
+    <w:unhideWhenUsed/>
+    <w:rsid w:val="00BF0592"/>
+    <w:pPr>
+      <w:tabs>
+        <w:tab w:val="center" w:pos="4680"/>
+        <w:tab w:val="right" w:pos="9360"/>
+      </w:tabs>
+      <w:spacing w:after="0" w:line="240" w:lineRule="auto"/>
+    </w:pPr>
+  </w:style>
+  <w:style w:type="character" w:customStyle="1" w:styleId="FooterChar">
+    <w:name w:val="Footer Char"/>
+    <w:basedOn w:val="DefaultParagraphFont"/>
+    <w:link w:val="Footer"/>
+    <w:uiPriority w:val="99"/>
+    <w:rsid w:val="00BF0592"/>
   </w:style>
 </w:styles>
 </file>

</xml_diff>

<commit_message>
menambahkan 2 screenshoot wa, dan update msword dan pdf ny
</commit_message>
<xml_diff>
--- a/barang bukti.docx
+++ b/barang bukti.docx
@@ -337,8 +337,6 @@
         </w:rPr>
         <w:t>/ GOPAY / Shopeepay</w:t>
       </w:r>
-      <w:bookmarkStart w:id="0" w:name="_GoBack"/>
-      <w:bookmarkEnd w:id="0"/>
     </w:p>
     <w:p>
       <w:pPr>
@@ -1572,8 +1570,8 @@
         </w:rPr>
         <w:lastRenderedPageBreak/>
         <w:pict>
-          <v:shape id="_x0000_s1034" type="#_x0000_t75" style="position:absolute;margin-left:0;margin-top:0;width:214pt;height:477.75pt;z-index:-251633664;mso-position-horizontal:absolute;mso-position-horizontal-relative:text;mso-position-vertical:absolute;mso-position-vertical-relative:text" wrapcoords="-56 0 -56 21575 21600 21575 21600 0 -56 0">
-            <v:imagedata r:id="rId20" o:title="WhatsApp Image 2023-09-25 at 13.38.02"/>
+          <v:shape id="_x0000_s1035" type="#_x0000_t75" style="position:absolute;margin-left:229.5pt;margin-top:62.25pt;width:214pt;height:477.75pt;z-index:-251631616;mso-position-horizontal-relative:text;mso-position-vertical-relative:text" wrapcoords="-56 0 -56 21575 21600 21575 21600 0 -56 0">
+            <v:imagedata r:id="rId20" o:title="WhatsApp Image 2023-09-25 at 13.38"/>
             <w10:wrap type="tight"/>
           </v:shape>
         </w:pict>
@@ -1583,12 +1581,181 @@
           <w:noProof/>
         </w:rPr>
         <w:pict>
-          <v:shape id="_x0000_s1035" type="#_x0000_t75" style="position:absolute;margin-left:249.75pt;margin-top:0;width:214pt;height:477.75pt;z-index:-251631616;mso-position-horizontal-relative:text;mso-position-vertical-relative:text" wrapcoords="-56 0 -56 21575 21600 21575 21600 0 -56 0">
-            <v:imagedata r:id="rId21" o:title="WhatsApp Image 2023-09-25 at 13.38.03"/>
+          <v:shape id="_x0000_s1034" type="#_x0000_t75" style="position:absolute;margin-left:-9pt;margin-top:62.25pt;width:214pt;height:477.75pt;z-index:-251633664;mso-position-horizontal-relative:text;mso-position-vertical-relative:text" wrapcoords="-56 0 -56 21575 21600 21575 21600 0 -56 0">
+            <v:imagedata r:id="rId21" o:title="WhatsApp Image 2023-09-25 at 13.38"/>
             <w10:wrap type="tight"/>
           </v:shape>
         </w:pict>
       </w:r>
+      <w:r>
+        <w:rPr>
+          <w:sz w:val="24"/>
+          <w:szCs w:val="24"/>
+        </w:rPr>
+        <w:br w:type="page"/>
+      </w:r>
+    </w:p>
+    <w:p>
+      <w:pPr>
+        <w:rPr>
+          <w:noProof/>
+          <w:sz w:val="24"/>
+          <w:szCs w:val="24"/>
+          <w:lang w:val="id-ID"/>
+        </w:rPr>
+      </w:pPr>
+      <w:r>
+        <w:rPr>
+          <w:noProof/>
+          <w:sz w:val="24"/>
+          <w:szCs w:val="24"/>
+          <w:lang w:val="id-ID"/>
+        </w:rPr>
+        <w:lastRenderedPageBreak/>
+        <w:t xml:space="preserve">tambahan screenshot wa </w:t>
+      </w:r>
+    </w:p>
+    <w:p>
+      <w:pPr>
+        <w:rPr>
+          <w:sz w:val="24"/>
+          <w:szCs w:val="24"/>
+        </w:rPr>
+      </w:pPr>
+      <w:r>
+        <w:rPr>
+          <w:noProof/>
+          <w:sz w:val="24"/>
+          <w:szCs w:val="24"/>
+        </w:rPr>
+        <w:drawing>
+          <wp:anchor distT="0" distB="0" distL="114300" distR="114300" simplePos="0" relativeHeight="251685888" behindDoc="1" locked="0" layoutInCell="1" allowOverlap="1" wp14:anchorId="65A2F1D8" wp14:editId="3724C575">
+            <wp:simplePos x="0" y="0"/>
+            <wp:positionH relativeFrom="column">
+              <wp:posOffset>-247650</wp:posOffset>
+            </wp:positionH>
+            <wp:positionV relativeFrom="paragraph">
+              <wp:posOffset>1905</wp:posOffset>
+            </wp:positionV>
+            <wp:extent cx="2747010" cy="6105525"/>
+            <wp:effectExtent l="0" t="0" r="0" b="9525"/>
+            <wp:wrapTight wrapText="bothSides">
+              <wp:wrapPolygon edited="0">
+                <wp:start x="0" y="0"/>
+                <wp:lineTo x="0" y="21566"/>
+                <wp:lineTo x="21420" y="21566"/>
+                <wp:lineTo x="21420" y="0"/>
+                <wp:lineTo x="0" y="0"/>
+              </wp:wrapPolygon>
+            </wp:wrapTight>
+            <wp:docPr id="5" name="Picture 5" descr="C:\Users\OS\Downloads\DWONLOAD ICON\barang bukti\ss chat dan foto\WhatsApp Image 2023-11-28 at 09.58.52.jpeg"/>
+            <wp:cNvGraphicFramePr>
+              <a:graphicFrameLocks xmlns:a="http://schemas.openxmlformats.org/drawingml/2006/main" noChangeAspect="1"/>
+            </wp:cNvGraphicFramePr>
+            <a:graphic xmlns:a="http://schemas.openxmlformats.org/drawingml/2006/main">
+              <a:graphicData uri="http://schemas.openxmlformats.org/drawingml/2006/picture">
+                <pic:pic xmlns:pic="http://schemas.openxmlformats.org/drawingml/2006/picture">
+                  <pic:nvPicPr>
+                    <pic:cNvPr id="0" name="Picture 1" descr="C:\Users\OS\Downloads\DWONLOAD ICON\barang bukti\ss chat dan foto\WhatsApp Image 2023-11-28 at 09.58.52.jpeg"/>
+                    <pic:cNvPicPr>
+                      <a:picLocks noChangeAspect="1" noChangeArrowheads="1"/>
+                    </pic:cNvPicPr>
+                  </pic:nvPicPr>
+                  <pic:blipFill>
+                    <a:blip r:embed="rId22">
+                      <a:extLst>
+                        <a:ext uri="{28A0092B-C50C-407E-A947-70E740481C1C}">
+                          <a14:useLocalDpi xmlns:a14="http://schemas.microsoft.com/office/drawing/2010/main" val="0"/>
+                        </a:ext>
+                      </a:extLst>
+                    </a:blip>
+                    <a:srcRect/>
+                    <a:stretch>
+                      <a:fillRect/>
+                    </a:stretch>
+                  </pic:blipFill>
+                  <pic:spPr bwMode="auto">
+                    <a:xfrm>
+                      <a:off x="0" y="0"/>
+                      <a:ext cx="2747010" cy="6105525"/>
+                    </a:xfrm>
+                    <a:prstGeom prst="rect">
+                      <a:avLst/>
+                    </a:prstGeom>
+                    <a:noFill/>
+                    <a:ln>
+                      <a:noFill/>
+                    </a:ln>
+                  </pic:spPr>
+                </pic:pic>
+              </a:graphicData>
+            </a:graphic>
+            <wp14:sizeRelH relativeFrom="page">
+              <wp14:pctWidth>0</wp14:pctWidth>
+            </wp14:sizeRelH>
+            <wp14:sizeRelV relativeFrom="page">
+              <wp14:pctHeight>0</wp14:pctHeight>
+            </wp14:sizeRelV>
+          </wp:anchor>
+        </w:drawing>
+      </w:r>
+      <w:r>
+        <w:rPr>
+          <w:noProof/>
+          <w:sz w:val="24"/>
+          <w:szCs w:val="24"/>
+        </w:rPr>
+        <w:drawing>
+          <wp:inline distT="0" distB="0" distL="0" distR="0" wp14:anchorId="04EFDEFB" wp14:editId="014A07AC">
+            <wp:extent cx="2743200" cy="6096000"/>
+            <wp:effectExtent l="0" t="0" r="0" b="0"/>
+            <wp:docPr id="7" name="Picture 7" descr="C:\Users\OS\Downloads\DWONLOAD ICON\barang bukti\ss chat dan foto\WhatsApp Image 2023-11-28 at 09.58.51.jpeg"/>
+            <wp:cNvGraphicFramePr>
+              <a:graphicFrameLocks xmlns:a="http://schemas.openxmlformats.org/drawingml/2006/main" noChangeAspect="1"/>
+            </wp:cNvGraphicFramePr>
+            <a:graphic xmlns:a="http://schemas.openxmlformats.org/drawingml/2006/main">
+              <a:graphicData uri="http://schemas.openxmlformats.org/drawingml/2006/picture">
+                <pic:pic xmlns:pic="http://schemas.openxmlformats.org/drawingml/2006/picture">
+                  <pic:nvPicPr>
+                    <pic:cNvPr id="0" name="Picture 2" descr="C:\Users\OS\Downloads\DWONLOAD ICON\barang bukti\ss chat dan foto\WhatsApp Image 2023-11-28 at 09.58.51.jpeg"/>
+                    <pic:cNvPicPr>
+                      <a:picLocks noChangeAspect="1" noChangeArrowheads="1"/>
+                    </pic:cNvPicPr>
+                  </pic:nvPicPr>
+                  <pic:blipFill>
+                    <a:blip r:embed="rId23">
+                      <a:extLst>
+                        <a:ext uri="{28A0092B-C50C-407E-A947-70E740481C1C}">
+                          <a14:useLocalDpi xmlns:a14="http://schemas.microsoft.com/office/drawing/2010/main" val="0"/>
+                        </a:ext>
+                      </a:extLst>
+                    </a:blip>
+                    <a:srcRect/>
+                    <a:stretch>
+                      <a:fillRect/>
+                    </a:stretch>
+                  </pic:blipFill>
+                  <pic:spPr bwMode="auto">
+                    <a:xfrm>
+                      <a:off x="0" y="0"/>
+                      <a:ext cx="2751857" cy="6115238"/>
+                    </a:xfrm>
+                    <a:prstGeom prst="rect">
+                      <a:avLst/>
+                    </a:prstGeom>
+                    <a:noFill/>
+                    <a:ln>
+                      <a:noFill/>
+                    </a:ln>
+                  </pic:spPr>
+                </pic:pic>
+              </a:graphicData>
+            </a:graphic>
+          </wp:inline>
+        </w:drawing>
+      </w:r>
+      <w:bookmarkStart w:id="0" w:name="_GoBack"/>
+      <w:bookmarkEnd w:id="0"/>
     </w:p>
     <w:sectPr>
       <w:pgSz w:w="12240" w:h="15840"/>

</xml_diff>